<commit_message>
committed the reconfigured structure
</commit_message>
<xml_diff>
--- a/EnterpriseUserManagementRelease_v1.5/Build and Deploy Document/Enterprise_User_Management__Build_Deploy_v1.4.docx
+++ b/EnterpriseUserManagementRelease_v1.5/Build and Deploy Document/Enterprise_User_Management__Build_Deploy_v1.4.docx
@@ -1,6 +1,6 @@
 
 <file path=word/document.xml><?xml version="1.0" encoding="utf-8"?>
-<w:document xmlns:wpc="http://schemas.microsoft.com/office/word/2010/wordprocessingCanvas" xmlns:cx="http://schemas.microsoft.com/office/drawing/2014/chartex" xmlns:cx1="http://schemas.microsoft.com/office/drawing/2015/9/8/chartex" xmlns:cx2="http://schemas.microsoft.com/office/drawing/2015/10/21/chartex" xmlns:mc="http://schemas.openxmlformats.org/markup-compatibility/2006" xmlns:o="urn:schemas-microsoft-com:office:office" xmlns:r="http://schemas.openxmlformats.org/officeDocument/2006/relationships" xmlns:m="http://schemas.openxmlformats.org/officeDocument/2006/math" xmlns:v="urn:schemas-microsoft-com:vml" xmlns:wp14="http://schemas.microsoft.com/office/word/2010/wordprocessingDrawing" xmlns:wp="http://schemas.openxmlformats.org/drawingml/2006/wordprocessingDrawing" xmlns:w10="urn:schemas-microsoft-com:office:word" xmlns:w="http://schemas.openxmlformats.org/wordprocessingml/2006/main" xmlns:w14="http://schemas.microsoft.com/office/word/2010/wordml" xmlns:w15="http://schemas.microsoft.com/office/word/2012/wordml" xmlns:w16se="http://schemas.microsoft.com/office/word/2015/wordml/symex" xmlns:wpg="http://schemas.microsoft.com/office/word/2010/wordprocessingGroup" xmlns:wpi="http://schemas.microsoft.com/office/word/2010/wordprocessingInk" xmlns:wne="http://schemas.microsoft.com/office/word/2006/wordml" xmlns:wps="http://schemas.microsoft.com/office/word/2010/wordprocessingShape" mc:Ignorable="w14 w15 w16se wp14">
+<w:document xmlns:wpc="http://schemas.microsoft.com/office/word/2010/wordprocessingCanvas" xmlns:mc="http://schemas.openxmlformats.org/markup-compatibility/2006" xmlns:o="urn:schemas-microsoft-com:office:office" xmlns:r="http://schemas.openxmlformats.org/officeDocument/2006/relationships" xmlns:m="http://schemas.openxmlformats.org/officeDocument/2006/math" xmlns:v="urn:schemas-microsoft-com:vml" xmlns:wp14="http://schemas.microsoft.com/office/word/2010/wordprocessingDrawing" xmlns:wp="http://schemas.openxmlformats.org/drawingml/2006/wordprocessingDrawing" xmlns:w10="urn:schemas-microsoft-com:office:word" xmlns:w="http://schemas.openxmlformats.org/wordprocessingml/2006/main" xmlns:w14="http://schemas.microsoft.com/office/word/2010/wordml" xmlns:w15="http://schemas.microsoft.com/office/word/2012/wordml" xmlns:wpg="http://schemas.microsoft.com/office/word/2010/wordprocessingGroup" xmlns:wpi="http://schemas.microsoft.com/office/word/2010/wordprocessingInk" xmlns:wne="http://schemas.microsoft.com/office/word/2006/wordml" xmlns:wps="http://schemas.microsoft.com/office/word/2010/wordprocessingShape" mc:Ignorable="w14 w15 wp14">
   <w:body>
     <w:p>
       <w:pPr>
@@ -360,745 +360,12 @@
     </w:p>
     <w:p>
       <w:pPr>
-        <w:pStyle w:val="Heading1"/>
-        <w:numPr>
-          <w:ilvl w:val="0"/>
-          <w:numId w:val="0"/>
-        </w:numPr>
-        <w:ind w:left="1080" w:hanging="1080"/>
-      </w:pPr>
-      <w:r>
-        <w:t xml:space="preserve">Resource Locations in </w:t>
-      </w:r>
-      <w:proofErr w:type="spellStart"/>
-      <w:r>
-        <w:t>transfer_zone</w:t>
-      </w:r>
-      <w:proofErr w:type="spellEnd"/>
-    </w:p>
-    <w:p>
-      <w:pPr>
-        <w:rPr>
-          <w:lang w:val="en-US" w:eastAsia="ko-KR"/>
-        </w:rPr>
-      </w:pPr>
-      <w:r>
-        <w:rPr>
-          <w:lang w:val="en-US" w:eastAsia="ko-KR"/>
-        </w:rPr>
-        <w:t>Repository Root:</w:t>
-      </w:r>
-      <w:r>
-        <w:rPr>
-          <w:lang w:val="en-US" w:eastAsia="ko-KR"/>
-        </w:rPr>
-        <w:t xml:space="preserve"> </w:t>
-      </w:r>
-      <w:r>
-        <w:rPr>
-          <w:lang w:val="en-US" w:eastAsia="ko-KR"/>
-        </w:rPr>
-        <w:t>\\aipl-dc-001\Transfeer Zone\</w:t>
-      </w:r>
-      <w:proofErr w:type="spellStart"/>
-      <w:r>
-        <w:rPr>
-          <w:lang w:val="en-US" w:eastAsia="ko-KR"/>
-        </w:rPr>
-        <w:t>Arunkumar</w:t>
-      </w:r>
-      <w:proofErr w:type="spellEnd"/>
-      <w:r>
-        <w:rPr>
-          <w:lang w:val="en-US" w:eastAsia="ko-KR"/>
-        </w:rPr>
-        <w:t xml:space="preserve"> V G\releases\Ente</w:t>
-      </w:r>
-      <w:r>
-        <w:rPr>
-          <w:lang w:val="en-US" w:eastAsia="ko-KR"/>
-        </w:rPr>
-        <w:t>rpriseUserManagementRelease_v1.4</w:t>
-      </w:r>
-      <w:r>
-        <w:rPr>
-          <w:lang w:val="en-US" w:eastAsia="ko-KR"/>
-        </w:rPr>
-        <w:t>\</w:t>
-      </w:r>
-    </w:p>
-    <w:tbl>
-      <w:tblPr>
-        <w:tblStyle w:val="TableGrid"/>
-        <w:tblW w:w="0" w:type="auto"/>
-        <w:tblLook w:val="04A0" w:firstRow="1" w:lastRow="0" w:firstColumn="1" w:lastColumn="0" w:noHBand="0" w:noVBand="1"/>
-      </w:tblPr>
-      <w:tblGrid>
-        <w:gridCol w:w="631"/>
-        <w:gridCol w:w="4444"/>
-        <w:gridCol w:w="3941"/>
-      </w:tblGrid>
-      <w:tr>
-        <w:tc>
-          <w:tcPr>
-            <w:tcW w:w="606" w:type="dxa"/>
-          </w:tcPr>
-          <w:p>
-            <w:pPr>
-              <w:jc w:val="center"/>
-              <w:rPr>
-                <w:lang w:val="en-US" w:eastAsia="ko-KR"/>
-              </w:rPr>
-            </w:pPr>
-            <w:proofErr w:type="spellStart"/>
-            <w:proofErr w:type="gramStart"/>
-            <w:r>
-              <w:rPr>
-                <w:lang w:val="en-US" w:eastAsia="ko-KR"/>
-              </w:rPr>
-              <w:t>S.No</w:t>
-            </w:r>
-            <w:proofErr w:type="spellEnd"/>
-            <w:proofErr w:type="gramEnd"/>
-          </w:p>
-        </w:tc>
-        <w:tc>
-          <w:tcPr>
-            <w:tcW w:w="4196" w:type="dxa"/>
-          </w:tcPr>
-          <w:p>
-            <w:pPr>
-              <w:rPr>
-                <w:lang w:val="en-US" w:eastAsia="ko-KR"/>
-              </w:rPr>
-            </w:pPr>
-            <w:r>
-              <w:rPr>
-                <w:lang w:val="en-US" w:eastAsia="ko-KR"/>
-              </w:rPr>
-              <w:t>Artifacts</w:t>
-            </w:r>
-          </w:p>
-        </w:tc>
-        <w:tc>
-          <w:tcPr>
-            <w:tcW w:w="4214" w:type="dxa"/>
-          </w:tcPr>
-          <w:p>
-            <w:pPr>
-              <w:rPr>
-                <w:lang w:val="en-US" w:eastAsia="ko-KR"/>
-              </w:rPr>
-            </w:pPr>
-            <w:r>
-              <w:rPr>
-                <w:lang w:val="en-US" w:eastAsia="ko-KR"/>
-              </w:rPr>
-              <w:t>Folder Location</w:t>
-            </w:r>
-          </w:p>
-        </w:tc>
-      </w:tr>
-      <w:tr>
-        <w:tc>
-          <w:tcPr>
-            <w:tcW w:w="606" w:type="dxa"/>
-          </w:tcPr>
-          <w:p>
-            <w:pPr>
-              <w:jc w:val="center"/>
-              <w:rPr>
-                <w:sz w:val="20"/>
-                <w:szCs w:val="20"/>
-                <w:lang w:val="en-US" w:eastAsia="ko-KR"/>
-              </w:rPr>
-            </w:pPr>
-            <w:r>
-              <w:rPr>
-                <w:sz w:val="20"/>
-                <w:szCs w:val="20"/>
-                <w:lang w:val="en-US" w:eastAsia="ko-KR"/>
-              </w:rPr>
-              <w:t>1</w:t>
-            </w:r>
-          </w:p>
-        </w:tc>
-        <w:tc>
-          <w:tcPr>
-            <w:tcW w:w="4196" w:type="dxa"/>
-          </w:tcPr>
-          <w:p>
-            <w:pPr>
-              <w:rPr>
-                <w:sz w:val="20"/>
-                <w:szCs w:val="20"/>
-                <w:lang w:val="en-US" w:eastAsia="ko-KR"/>
-              </w:rPr>
-            </w:pPr>
-            <w:r>
-              <w:rPr>
-                <w:sz w:val="20"/>
-                <w:szCs w:val="20"/>
-                <w:lang w:val="en-US" w:eastAsia="ko-KR"/>
-              </w:rPr>
-              <w:t>Release note:</w:t>
-            </w:r>
-          </w:p>
-          <w:p>
-            <w:pPr>
-              <w:rPr>
-                <w:sz w:val="20"/>
-                <w:szCs w:val="20"/>
-                <w:lang w:val="en-US" w:eastAsia="ko-KR"/>
-              </w:rPr>
-            </w:pPr>
-            <w:r>
-              <w:rPr>
-                <w:sz w:val="20"/>
-                <w:szCs w:val="20"/>
-                <w:lang w:val="en-US" w:eastAsia="ko-KR"/>
-              </w:rPr>
-              <w:t>Enterprise</w:t>
-            </w:r>
-            <w:r>
-              <w:rPr>
-                <w:sz w:val="20"/>
-                <w:szCs w:val="20"/>
-                <w:lang w:val="en-US" w:eastAsia="ko-KR"/>
-              </w:rPr>
-              <w:t>_User_Management_ReleaseDoc_v1.4</w:t>
-            </w:r>
-          </w:p>
-        </w:tc>
-        <w:tc>
-          <w:tcPr>
-            <w:tcW w:w="4214" w:type="dxa"/>
-          </w:tcPr>
-          <w:p>
-            <w:pPr>
-              <w:rPr>
-                <w:sz w:val="20"/>
-                <w:szCs w:val="20"/>
-                <w:lang w:val="en-US" w:eastAsia="ko-KR"/>
-              </w:rPr>
-            </w:pPr>
-            <w:r>
-              <w:rPr>
-                <w:sz w:val="20"/>
-                <w:szCs w:val="20"/>
-                <w:lang w:val="en-US" w:eastAsia="ko-KR"/>
-              </w:rPr>
-              <w:t>Root:</w:t>
-            </w:r>
-            <w:r>
-              <w:rPr>
-                <w:sz w:val="20"/>
-                <w:szCs w:val="20"/>
-              </w:rPr>
-              <w:t xml:space="preserve"> </w:t>
-            </w:r>
-            <w:r>
-              <w:rPr>
-                <w:sz w:val="20"/>
-                <w:szCs w:val="20"/>
-                <w:lang w:val="en-US" w:eastAsia="ko-KR"/>
-              </w:rPr>
-              <w:t>\</w:t>
-            </w:r>
-            <w:r>
-              <w:t xml:space="preserve"> </w:t>
-            </w:r>
-            <w:proofErr w:type="spellStart"/>
-            <w:r>
-              <w:rPr>
-                <w:sz w:val="20"/>
-                <w:szCs w:val="20"/>
-                <w:lang w:val="en-US" w:eastAsia="ko-KR"/>
-              </w:rPr>
-              <w:t>Release_Doc</w:t>
-            </w:r>
-            <w:proofErr w:type="spellEnd"/>
-          </w:p>
-        </w:tc>
-      </w:tr>
-      <w:tr>
-        <w:tc>
-          <w:tcPr>
-            <w:tcW w:w="606" w:type="dxa"/>
-          </w:tcPr>
-          <w:p>
-            <w:pPr>
-              <w:jc w:val="center"/>
-              <w:rPr>
-                <w:sz w:val="20"/>
-                <w:szCs w:val="20"/>
-                <w:lang w:val="en-US" w:eastAsia="ko-KR"/>
-              </w:rPr>
-            </w:pPr>
-            <w:r>
-              <w:rPr>
-                <w:sz w:val="20"/>
-                <w:szCs w:val="20"/>
-                <w:lang w:val="en-US" w:eastAsia="ko-KR"/>
-              </w:rPr>
-              <w:t>2</w:t>
-            </w:r>
-          </w:p>
-        </w:tc>
-        <w:tc>
-          <w:tcPr>
-            <w:tcW w:w="4196" w:type="dxa"/>
-          </w:tcPr>
-          <w:p>
-            <w:pPr>
-              <w:rPr>
-                <w:sz w:val="20"/>
-                <w:szCs w:val="20"/>
-                <w:lang w:val="en-US" w:eastAsia="ko-KR"/>
-              </w:rPr>
-            </w:pPr>
-            <w:r>
-              <w:rPr>
-                <w:sz w:val="20"/>
-                <w:szCs w:val="20"/>
-                <w:lang w:val="en-US" w:eastAsia="ko-KR"/>
-              </w:rPr>
-              <w:t>Build document:</w:t>
-            </w:r>
-            <w:r>
-              <w:t xml:space="preserve"> </w:t>
-            </w:r>
-            <w:r>
-              <w:rPr>
-                <w:sz w:val="20"/>
-                <w:szCs w:val="20"/>
-                <w:lang w:val="en-US" w:eastAsia="ko-KR"/>
-              </w:rPr>
-              <w:t>Enterprise_Us</w:t>
-            </w:r>
-            <w:r>
-              <w:rPr>
-                <w:sz w:val="20"/>
-                <w:szCs w:val="20"/>
-                <w:lang w:val="en-US" w:eastAsia="ko-KR"/>
-              </w:rPr>
-              <w:t>er_Management__Build_Deploy_v1.4</w:t>
-            </w:r>
-          </w:p>
-        </w:tc>
-        <w:tc>
-          <w:tcPr>
-            <w:tcW w:w="4214" w:type="dxa"/>
-          </w:tcPr>
-          <w:p>
-            <w:pPr>
-              <w:rPr>
-                <w:sz w:val="20"/>
-                <w:szCs w:val="20"/>
-                <w:lang w:val="en-US" w:eastAsia="ko-KR"/>
-              </w:rPr>
-            </w:pPr>
-            <w:r>
-              <w:rPr>
-                <w:sz w:val="20"/>
-                <w:szCs w:val="20"/>
-                <w:lang w:val="en-US" w:eastAsia="ko-KR"/>
-              </w:rPr>
-              <w:t>Root:</w:t>
-            </w:r>
-            <w:r>
-              <w:rPr>
-                <w:sz w:val="20"/>
-                <w:szCs w:val="20"/>
-              </w:rPr>
-              <w:t xml:space="preserve"> </w:t>
-            </w:r>
-            <w:r>
-              <w:rPr>
-                <w:sz w:val="20"/>
-                <w:szCs w:val="20"/>
-                <w:lang w:val="en-US" w:eastAsia="ko-KR"/>
-              </w:rPr>
-              <w:t>\</w:t>
-            </w:r>
-            <w:r>
-              <w:t xml:space="preserve"> </w:t>
-            </w:r>
-            <w:r>
-              <w:rPr>
-                <w:sz w:val="20"/>
-                <w:szCs w:val="20"/>
-                <w:lang w:val="en-US" w:eastAsia="ko-KR"/>
-              </w:rPr>
-              <w:t>Build and Deploy Document</w:t>
-            </w:r>
-          </w:p>
-        </w:tc>
-      </w:tr>
-      <w:tr>
-        <w:tc>
-          <w:tcPr>
-            <w:tcW w:w="606" w:type="dxa"/>
-          </w:tcPr>
-          <w:p>
-            <w:pPr>
-              <w:jc w:val="center"/>
-              <w:rPr>
-                <w:sz w:val="20"/>
-                <w:szCs w:val="20"/>
-                <w:lang w:val="en-US" w:eastAsia="ko-KR"/>
-              </w:rPr>
-            </w:pPr>
-            <w:r>
-              <w:rPr>
-                <w:sz w:val="20"/>
-                <w:szCs w:val="20"/>
-                <w:lang w:val="en-US" w:eastAsia="ko-KR"/>
-              </w:rPr>
-              <w:t>3</w:t>
-            </w:r>
-          </w:p>
-        </w:tc>
-        <w:tc>
-          <w:tcPr>
-            <w:tcW w:w="4196" w:type="dxa"/>
-          </w:tcPr>
-          <w:p>
-            <w:pPr>
-              <w:rPr>
-                <w:sz w:val="20"/>
-                <w:szCs w:val="20"/>
-                <w:lang w:val="en-US" w:eastAsia="ko-KR"/>
-              </w:rPr>
-            </w:pPr>
-            <w:proofErr w:type="spellStart"/>
-            <w:r>
-              <w:rPr>
-                <w:sz w:val="20"/>
-                <w:szCs w:val="20"/>
-                <w:lang w:val="en-US" w:eastAsia="ko-KR"/>
-              </w:rPr>
-              <w:t>Api</w:t>
-            </w:r>
-            <w:proofErr w:type="spellEnd"/>
-            <w:r>
-              <w:rPr>
-                <w:sz w:val="20"/>
-                <w:szCs w:val="20"/>
-                <w:lang w:val="en-US" w:eastAsia="ko-KR"/>
-              </w:rPr>
-              <w:t xml:space="preserve"> </w:t>
-            </w:r>
-            <w:proofErr w:type="gramStart"/>
-            <w:r>
-              <w:rPr>
-                <w:sz w:val="20"/>
-                <w:szCs w:val="20"/>
-                <w:lang w:val="en-US" w:eastAsia="ko-KR"/>
-              </w:rPr>
-              <w:t>Manual :</w:t>
-            </w:r>
-            <w:proofErr w:type="gramEnd"/>
-          </w:p>
-          <w:p>
-            <w:pPr>
-              <w:rPr>
-                <w:sz w:val="20"/>
-                <w:szCs w:val="20"/>
-                <w:lang w:val="en-US" w:eastAsia="ko-KR"/>
-              </w:rPr>
-            </w:pPr>
-            <w:r>
-              <w:rPr>
-                <w:sz w:val="20"/>
-                <w:szCs w:val="20"/>
-                <w:lang w:val="en-US" w:eastAsia="ko-KR"/>
-              </w:rPr>
-              <w:t>Enterpris</w:t>
-            </w:r>
-            <w:r>
-              <w:rPr>
-                <w:sz w:val="20"/>
-                <w:szCs w:val="20"/>
-                <w:lang w:val="en-US" w:eastAsia="ko-KR"/>
-              </w:rPr>
-              <w:t xml:space="preserve">e User </w:t>
-            </w:r>
-            <w:proofErr w:type="spellStart"/>
-            <w:r>
-              <w:rPr>
-                <w:sz w:val="20"/>
-                <w:szCs w:val="20"/>
-                <w:lang w:val="en-US" w:eastAsia="ko-KR"/>
-              </w:rPr>
-              <w:t>Mangement</w:t>
-            </w:r>
-            <w:proofErr w:type="spellEnd"/>
-            <w:r>
-              <w:rPr>
-                <w:sz w:val="20"/>
-                <w:szCs w:val="20"/>
-                <w:lang w:val="en-US" w:eastAsia="ko-KR"/>
-              </w:rPr>
-              <w:t xml:space="preserve"> API manual v1.4</w:t>
-            </w:r>
-          </w:p>
-        </w:tc>
-        <w:tc>
-          <w:tcPr>
-            <w:tcW w:w="4214" w:type="dxa"/>
-          </w:tcPr>
-          <w:p>
-            <w:pPr>
-              <w:rPr>
-                <w:sz w:val="20"/>
-                <w:szCs w:val="20"/>
-                <w:lang w:val="en-US" w:eastAsia="ko-KR"/>
-              </w:rPr>
-            </w:pPr>
-            <w:r>
-              <w:rPr>
-                <w:sz w:val="20"/>
-                <w:szCs w:val="20"/>
-                <w:lang w:val="en-US" w:eastAsia="ko-KR"/>
-              </w:rPr>
-              <w:t>Root:</w:t>
-            </w:r>
-            <w:r>
-              <w:rPr>
-                <w:sz w:val="20"/>
-                <w:szCs w:val="20"/>
-              </w:rPr>
-              <w:t xml:space="preserve"> </w:t>
-            </w:r>
-            <w:r>
-              <w:rPr>
-                <w:sz w:val="20"/>
-                <w:szCs w:val="20"/>
-              </w:rPr>
-              <w:t>\</w:t>
-            </w:r>
-            <w:r>
-              <w:t xml:space="preserve"> </w:t>
-            </w:r>
-            <w:r>
-              <w:rPr>
-                <w:sz w:val="20"/>
-                <w:szCs w:val="20"/>
-              </w:rPr>
-              <w:t>Design and API Manuals</w:t>
-            </w:r>
-          </w:p>
-        </w:tc>
-      </w:tr>
-      <w:tr>
-        <w:tc>
-          <w:tcPr>
-            <w:tcW w:w="606" w:type="dxa"/>
-          </w:tcPr>
-          <w:p>
-            <w:pPr>
-              <w:jc w:val="center"/>
-              <w:rPr>
-                <w:sz w:val="20"/>
-                <w:szCs w:val="20"/>
-                <w:lang w:val="en-US" w:eastAsia="ko-KR"/>
-              </w:rPr>
-            </w:pPr>
-            <w:r>
-              <w:rPr>
-                <w:sz w:val="20"/>
-                <w:szCs w:val="20"/>
-                <w:lang w:val="en-US" w:eastAsia="ko-KR"/>
-              </w:rPr>
-              <w:t>4</w:t>
-            </w:r>
-          </w:p>
-        </w:tc>
-        <w:tc>
-          <w:tcPr>
-            <w:tcW w:w="4196" w:type="dxa"/>
-          </w:tcPr>
-          <w:p>
-            <w:pPr>
-              <w:rPr>
-                <w:sz w:val="20"/>
-                <w:szCs w:val="20"/>
-                <w:lang w:val="en-US" w:eastAsia="ko-KR"/>
-              </w:rPr>
-            </w:pPr>
-            <w:r>
-              <w:rPr>
-                <w:sz w:val="20"/>
-                <w:szCs w:val="20"/>
-                <w:lang w:val="en-US" w:eastAsia="ko-KR"/>
-              </w:rPr>
-              <w:t>DB Scripts:</w:t>
-            </w:r>
-          </w:p>
-          <w:p>
-            <w:pPr>
-              <w:rPr>
-                <w:sz w:val="20"/>
-                <w:szCs w:val="20"/>
-                <w:lang w:val="en-US" w:eastAsia="ko-KR"/>
-              </w:rPr>
-            </w:pPr>
-            <w:r>
-              <w:rPr>
-                <w:sz w:val="20"/>
-                <w:szCs w:val="20"/>
-                <w:lang w:val="en-US" w:eastAsia="ko-KR"/>
-              </w:rPr>
-              <w:t>enterprise_user_schema_v1.0.sql</w:t>
-            </w:r>
-          </w:p>
-        </w:tc>
-        <w:tc>
-          <w:tcPr>
-            <w:tcW w:w="4214" w:type="dxa"/>
-          </w:tcPr>
-          <w:p>
-            <w:pPr>
-              <w:rPr>
-                <w:sz w:val="20"/>
-                <w:szCs w:val="20"/>
-                <w:lang w:val="en-US" w:eastAsia="ko-KR"/>
-              </w:rPr>
-            </w:pPr>
-            <w:r>
-              <w:rPr>
-                <w:sz w:val="20"/>
-                <w:szCs w:val="20"/>
-                <w:lang w:val="en-US" w:eastAsia="ko-KR"/>
-              </w:rPr>
-              <w:t>Root:</w:t>
-            </w:r>
-            <w:r>
-              <w:rPr>
-                <w:sz w:val="20"/>
-                <w:szCs w:val="20"/>
-              </w:rPr>
-              <w:t xml:space="preserve"> </w:t>
-            </w:r>
-            <w:r>
-              <w:rPr>
-                <w:sz w:val="20"/>
-                <w:szCs w:val="20"/>
-              </w:rPr>
-              <w:t>\</w:t>
-            </w:r>
-            <w:r>
-              <w:t xml:space="preserve"> </w:t>
-            </w:r>
-            <w:proofErr w:type="spellStart"/>
-            <w:r>
-              <w:rPr>
-                <w:sz w:val="20"/>
-                <w:szCs w:val="20"/>
-              </w:rPr>
-              <w:t>DB_Scripts</w:t>
-            </w:r>
-            <w:proofErr w:type="spellEnd"/>
-          </w:p>
-        </w:tc>
-      </w:tr>
-      <w:tr>
-        <w:tc>
-          <w:tcPr>
-            <w:tcW w:w="606" w:type="dxa"/>
-          </w:tcPr>
-          <w:p>
-            <w:pPr>
-              <w:jc w:val="center"/>
-              <w:rPr>
-                <w:sz w:val="20"/>
-                <w:szCs w:val="20"/>
-                <w:lang w:val="en-US" w:eastAsia="ko-KR"/>
-              </w:rPr>
-            </w:pPr>
-            <w:r>
-              <w:rPr>
-                <w:sz w:val="20"/>
-                <w:szCs w:val="20"/>
-                <w:lang w:val="en-US" w:eastAsia="ko-KR"/>
-              </w:rPr>
-              <w:t>5</w:t>
-            </w:r>
-          </w:p>
-        </w:tc>
-        <w:tc>
-          <w:tcPr>
-            <w:tcW w:w="4196" w:type="dxa"/>
-          </w:tcPr>
-          <w:p>
-            <w:pPr>
-              <w:rPr>
-                <w:sz w:val="20"/>
-                <w:szCs w:val="20"/>
-                <w:lang w:val="en-US" w:eastAsia="ko-KR"/>
-              </w:rPr>
-            </w:pPr>
-            <w:proofErr w:type="spellStart"/>
-            <w:r>
-              <w:rPr>
-                <w:sz w:val="20"/>
-                <w:szCs w:val="20"/>
-                <w:lang w:val="en-US" w:eastAsia="ko-KR"/>
-              </w:rPr>
-              <w:t>source_code</w:t>
-            </w:r>
-            <w:proofErr w:type="spellEnd"/>
-          </w:p>
-        </w:tc>
-        <w:tc>
-          <w:tcPr>
-            <w:tcW w:w="4214" w:type="dxa"/>
-          </w:tcPr>
-          <w:p>
-            <w:r>
-              <w:rPr>
-                <w:sz w:val="20"/>
-                <w:szCs w:val="20"/>
-                <w:lang w:val="en-US" w:eastAsia="ko-KR"/>
-              </w:rPr>
-              <w:t>Root:</w:t>
-            </w:r>
-            <w:r>
-              <w:rPr>
-                <w:sz w:val="20"/>
-                <w:szCs w:val="20"/>
-              </w:rPr>
-              <w:t xml:space="preserve"> </w:t>
-            </w:r>
-            <w:r>
-              <w:rPr>
-                <w:sz w:val="20"/>
-                <w:szCs w:val="20"/>
-                <w:lang w:val="en-US" w:eastAsia="ko-KR"/>
-              </w:rPr>
-              <w:t>\</w:t>
-            </w:r>
-            <w:proofErr w:type="spellStart"/>
-            <w:r>
-              <w:rPr>
-                <w:sz w:val="20"/>
-                <w:szCs w:val="20"/>
-                <w:lang w:val="en-US" w:eastAsia="ko-KR"/>
-              </w:rPr>
-              <w:t>source_code</w:t>
-            </w:r>
-            <w:proofErr w:type="spellEnd"/>
-          </w:p>
-        </w:tc>
-      </w:tr>
-    </w:tbl>
-    <w:p>
-      <w:pPr>
-        <w:rPr>
-          <w:lang w:val="en-US" w:eastAsia="ko-KR"/>
-        </w:rPr>
-      </w:pPr>
+        <w:rPr>
+          <w:lang w:val="en-US" w:eastAsia="ko-KR"/>
+        </w:rPr>
+      </w:pPr>
+      <w:bookmarkStart w:id="0" w:name="_GoBack"/>
+      <w:bookmarkEnd w:id="0"/>
     </w:p>
     <w:p>
       <w:pPr>
@@ -1624,6 +891,7 @@
         <w:rPr>
           <w:lang w:val="en-US" w:eastAsia="ko-KR"/>
         </w:rPr>
+        <w:lastRenderedPageBreak/>
         <w:t xml:space="preserve">This shall create a </w:t>
       </w:r>
       <w:proofErr w:type="spellStart"/>
@@ -1749,15 +1017,7 @@
         <w:rPr>
           <w:lang w:val="en-US" w:eastAsia="ko-KR"/>
         </w:rPr>
-        <w:t xml:space="preserve">(Note: Before pushing war file please make sure apache-tomcat8.0.28 should be install in </w:t>
-      </w:r>
-      <w:bookmarkStart w:id="0" w:name="_GoBack"/>
-      <w:bookmarkEnd w:id="0"/>
-      <w:r>
-        <w:rPr>
-          <w:lang w:val="en-US" w:eastAsia="ko-KR"/>
-        </w:rPr>
-        <w:t>system)</w:t>
+        <w:t>(Note: Before pushing war file please make sure apache-tomcat8.0.28 should be install in system)</w:t>
       </w:r>
     </w:p>
     <w:p>
@@ -2007,7 +1267,7 @@
 </file>
 
 <file path=word/endnotes.xml><?xml version="1.0" encoding="utf-8"?>
-<w:endnotes xmlns:wpc="http://schemas.microsoft.com/office/word/2010/wordprocessingCanvas" xmlns:cx="http://schemas.microsoft.com/office/drawing/2014/chartex" xmlns:cx1="http://schemas.microsoft.com/office/drawing/2015/9/8/chartex" xmlns:cx2="http://schemas.microsoft.com/office/drawing/2015/10/21/chartex" xmlns:mc="http://schemas.openxmlformats.org/markup-compatibility/2006" xmlns:o="urn:schemas-microsoft-com:office:office" xmlns:r="http://schemas.openxmlformats.org/officeDocument/2006/relationships" xmlns:m="http://schemas.openxmlformats.org/officeDocument/2006/math" xmlns:v="urn:schemas-microsoft-com:vml" xmlns:wp14="http://schemas.microsoft.com/office/word/2010/wordprocessingDrawing" xmlns:wp="http://schemas.openxmlformats.org/drawingml/2006/wordprocessingDrawing" xmlns:w10="urn:schemas-microsoft-com:office:word" xmlns:w="http://schemas.openxmlformats.org/wordprocessingml/2006/main" xmlns:w14="http://schemas.microsoft.com/office/word/2010/wordml" xmlns:w15="http://schemas.microsoft.com/office/word/2012/wordml" xmlns:w16se="http://schemas.microsoft.com/office/word/2015/wordml/symex" xmlns:wpg="http://schemas.microsoft.com/office/word/2010/wordprocessingGroup" xmlns:wpi="http://schemas.microsoft.com/office/word/2010/wordprocessingInk" xmlns:wne="http://schemas.microsoft.com/office/word/2006/wordml" xmlns:wps="http://schemas.microsoft.com/office/word/2010/wordprocessingShape" mc:Ignorable="w14 w15 w16se wp14">
+<w:endnotes xmlns:wpc="http://schemas.microsoft.com/office/word/2010/wordprocessingCanvas" xmlns:mc="http://schemas.openxmlformats.org/markup-compatibility/2006" xmlns:o="urn:schemas-microsoft-com:office:office" xmlns:r="http://schemas.openxmlformats.org/officeDocument/2006/relationships" xmlns:m="http://schemas.openxmlformats.org/officeDocument/2006/math" xmlns:v="urn:schemas-microsoft-com:vml" xmlns:wp14="http://schemas.microsoft.com/office/word/2010/wordprocessingDrawing" xmlns:wp="http://schemas.openxmlformats.org/drawingml/2006/wordprocessingDrawing" xmlns:w10="urn:schemas-microsoft-com:office:word" xmlns:w="http://schemas.openxmlformats.org/wordprocessingml/2006/main" xmlns:w14="http://schemas.microsoft.com/office/word/2010/wordml" xmlns:w15="http://schemas.microsoft.com/office/word/2012/wordml" xmlns:wpg="http://schemas.microsoft.com/office/word/2010/wordprocessingGroup" xmlns:wpi="http://schemas.microsoft.com/office/word/2010/wordprocessingInk" xmlns:wne="http://schemas.microsoft.com/office/word/2006/wordml" xmlns:wps="http://schemas.microsoft.com/office/word/2010/wordprocessingShape" mc:Ignorable="w14 w15 wp14">
   <w:endnote w:type="separator" w:id="-1">
     <w:p>
       <w:pPr>
@@ -2032,7 +1292,7 @@
 </file>
 
 <file path=word/footer1.xml><?xml version="1.0" encoding="utf-8"?>
-<w:ftr xmlns:wpc="http://schemas.microsoft.com/office/word/2010/wordprocessingCanvas" xmlns:cx="http://schemas.microsoft.com/office/drawing/2014/chartex" xmlns:cx1="http://schemas.microsoft.com/office/drawing/2015/9/8/chartex" xmlns:cx2="http://schemas.microsoft.com/office/drawing/2015/10/21/chartex" xmlns:mc="http://schemas.openxmlformats.org/markup-compatibility/2006" xmlns:o="urn:schemas-microsoft-com:office:office" xmlns:r="http://schemas.openxmlformats.org/officeDocument/2006/relationships" xmlns:m="http://schemas.openxmlformats.org/officeDocument/2006/math" xmlns:v="urn:schemas-microsoft-com:vml" xmlns:wp14="http://schemas.microsoft.com/office/word/2010/wordprocessingDrawing" xmlns:wp="http://schemas.openxmlformats.org/drawingml/2006/wordprocessingDrawing" xmlns:w10="urn:schemas-microsoft-com:office:word" xmlns:w="http://schemas.openxmlformats.org/wordprocessingml/2006/main" xmlns:w14="http://schemas.microsoft.com/office/word/2010/wordml" xmlns:w15="http://schemas.microsoft.com/office/word/2012/wordml" xmlns:w16se="http://schemas.microsoft.com/office/word/2015/wordml/symex" xmlns:wpg="http://schemas.microsoft.com/office/word/2010/wordprocessingGroup" xmlns:wpi="http://schemas.microsoft.com/office/word/2010/wordprocessingInk" xmlns:wne="http://schemas.microsoft.com/office/word/2006/wordml" xmlns:wps="http://schemas.microsoft.com/office/word/2010/wordprocessingShape" mc:Ignorable="w14 w15 w16se wp14">
+<w:ftr xmlns:wpc="http://schemas.microsoft.com/office/word/2010/wordprocessingCanvas" xmlns:mc="http://schemas.openxmlformats.org/markup-compatibility/2006" xmlns:o="urn:schemas-microsoft-com:office:office" xmlns:r="http://schemas.openxmlformats.org/officeDocument/2006/relationships" xmlns:m="http://schemas.openxmlformats.org/officeDocument/2006/math" xmlns:v="urn:schemas-microsoft-com:vml" xmlns:wp14="http://schemas.microsoft.com/office/word/2010/wordprocessingDrawing" xmlns:wp="http://schemas.openxmlformats.org/drawingml/2006/wordprocessingDrawing" xmlns:w10="urn:schemas-microsoft-com:office:word" xmlns:w="http://schemas.openxmlformats.org/wordprocessingml/2006/main" xmlns:w14="http://schemas.microsoft.com/office/word/2010/wordml" xmlns:w15="http://schemas.microsoft.com/office/word/2012/wordml" xmlns:wpg="http://schemas.microsoft.com/office/word/2010/wordprocessingGroup" xmlns:wpi="http://schemas.microsoft.com/office/word/2010/wordprocessingInk" xmlns:wne="http://schemas.microsoft.com/office/word/2006/wordml" xmlns:wps="http://schemas.microsoft.com/office/word/2010/wordprocessingShape" mc:Ignorable="w14 w15 wp14">
   <w:sdt>
     <w:sdtPr>
       <w:id w:val="-439062640"/>
@@ -2110,7 +1370,7 @@
 </file>
 
 <file path=word/footnotes.xml><?xml version="1.0" encoding="utf-8"?>
-<w:footnotes xmlns:wpc="http://schemas.microsoft.com/office/word/2010/wordprocessingCanvas" xmlns:cx="http://schemas.microsoft.com/office/drawing/2014/chartex" xmlns:cx1="http://schemas.microsoft.com/office/drawing/2015/9/8/chartex" xmlns:cx2="http://schemas.microsoft.com/office/drawing/2015/10/21/chartex" xmlns:mc="http://schemas.openxmlformats.org/markup-compatibility/2006" xmlns:o="urn:schemas-microsoft-com:office:office" xmlns:r="http://schemas.openxmlformats.org/officeDocument/2006/relationships" xmlns:m="http://schemas.openxmlformats.org/officeDocument/2006/math" xmlns:v="urn:schemas-microsoft-com:vml" xmlns:wp14="http://schemas.microsoft.com/office/word/2010/wordprocessingDrawing" xmlns:wp="http://schemas.openxmlformats.org/drawingml/2006/wordprocessingDrawing" xmlns:w10="urn:schemas-microsoft-com:office:word" xmlns:w="http://schemas.openxmlformats.org/wordprocessingml/2006/main" xmlns:w14="http://schemas.microsoft.com/office/word/2010/wordml" xmlns:w15="http://schemas.microsoft.com/office/word/2012/wordml" xmlns:w16se="http://schemas.microsoft.com/office/word/2015/wordml/symex" xmlns:wpg="http://schemas.microsoft.com/office/word/2010/wordprocessingGroup" xmlns:wpi="http://schemas.microsoft.com/office/word/2010/wordprocessingInk" xmlns:wne="http://schemas.microsoft.com/office/word/2006/wordml" xmlns:wps="http://schemas.microsoft.com/office/word/2010/wordprocessingShape" mc:Ignorable="w14 w15 w16se wp14">
+<w:footnotes xmlns:wpc="http://schemas.microsoft.com/office/word/2010/wordprocessingCanvas" xmlns:mc="http://schemas.openxmlformats.org/markup-compatibility/2006" xmlns:o="urn:schemas-microsoft-com:office:office" xmlns:r="http://schemas.openxmlformats.org/officeDocument/2006/relationships" xmlns:m="http://schemas.openxmlformats.org/officeDocument/2006/math" xmlns:v="urn:schemas-microsoft-com:vml" xmlns:wp14="http://schemas.microsoft.com/office/word/2010/wordprocessingDrawing" xmlns:wp="http://schemas.openxmlformats.org/drawingml/2006/wordprocessingDrawing" xmlns:w10="urn:schemas-microsoft-com:office:word" xmlns:w="http://schemas.openxmlformats.org/wordprocessingml/2006/main" xmlns:w14="http://schemas.microsoft.com/office/word/2010/wordml" xmlns:w15="http://schemas.microsoft.com/office/word/2012/wordml" xmlns:wpg="http://schemas.microsoft.com/office/word/2010/wordprocessingGroup" xmlns:wpi="http://schemas.microsoft.com/office/word/2010/wordprocessingInk" xmlns:wne="http://schemas.microsoft.com/office/word/2006/wordml" xmlns:wps="http://schemas.microsoft.com/office/word/2010/wordprocessingShape" mc:Ignorable="w14 w15 wp14">
   <w:footnote w:type="separator" w:id="-1">
     <w:p>
       <w:pPr>
@@ -2135,7 +1395,7 @@
 </file>
 
 <file path=word/numbering.xml><?xml version="1.0" encoding="utf-8"?>
-<w:numbering xmlns:wpc="http://schemas.microsoft.com/office/word/2010/wordprocessingCanvas" xmlns:cx="http://schemas.microsoft.com/office/drawing/2014/chartex" xmlns:cx1="http://schemas.microsoft.com/office/drawing/2015/9/8/chartex" xmlns:cx2="http://schemas.microsoft.com/office/drawing/2015/10/21/chartex" xmlns:mc="http://schemas.openxmlformats.org/markup-compatibility/2006" xmlns:o="urn:schemas-microsoft-com:office:office" xmlns:r="http://schemas.openxmlformats.org/officeDocument/2006/relationships" xmlns:m="http://schemas.openxmlformats.org/officeDocument/2006/math" xmlns:v="urn:schemas-microsoft-com:vml" xmlns:wp14="http://schemas.microsoft.com/office/word/2010/wordprocessingDrawing" xmlns:wp="http://schemas.openxmlformats.org/drawingml/2006/wordprocessingDrawing" xmlns:w10="urn:schemas-microsoft-com:office:word" xmlns:w="http://schemas.openxmlformats.org/wordprocessingml/2006/main" xmlns:w14="http://schemas.microsoft.com/office/word/2010/wordml" xmlns:w15="http://schemas.microsoft.com/office/word/2012/wordml" xmlns:w16se="http://schemas.microsoft.com/office/word/2015/wordml/symex" xmlns:wpg="http://schemas.microsoft.com/office/word/2010/wordprocessingGroup" xmlns:wpi="http://schemas.microsoft.com/office/word/2010/wordprocessingInk" xmlns:wne="http://schemas.microsoft.com/office/word/2006/wordml" xmlns:wps="http://schemas.microsoft.com/office/word/2010/wordprocessingShape" mc:Ignorable="w14 w15 w16se wp14">
+<w:numbering xmlns:wpc="http://schemas.microsoft.com/office/word/2010/wordprocessingCanvas" xmlns:mc="http://schemas.openxmlformats.org/markup-compatibility/2006" xmlns:o="urn:schemas-microsoft-com:office:office" xmlns:r="http://schemas.openxmlformats.org/officeDocument/2006/relationships" xmlns:m="http://schemas.openxmlformats.org/officeDocument/2006/math" xmlns:v="urn:schemas-microsoft-com:vml" xmlns:wp14="http://schemas.microsoft.com/office/word/2010/wordprocessingDrawing" xmlns:wp="http://schemas.openxmlformats.org/drawingml/2006/wordprocessingDrawing" xmlns:w10="urn:schemas-microsoft-com:office:word" xmlns:w="http://schemas.openxmlformats.org/wordprocessingml/2006/main" xmlns:w14="http://schemas.microsoft.com/office/word/2010/wordml" xmlns:w15="http://schemas.microsoft.com/office/word/2012/wordml" xmlns:wpg="http://schemas.microsoft.com/office/word/2010/wordprocessingGroup" xmlns:wpi="http://schemas.microsoft.com/office/word/2010/wordprocessingInk" xmlns:wne="http://schemas.microsoft.com/office/word/2006/wordml" xmlns:wps="http://schemas.microsoft.com/office/word/2010/wordprocessingShape" mc:Ignorable="w14 w15 wp14">
   <w:abstractNum w:abstractNumId="0" w15:restartNumberingAfterBreak="0">
     <w:nsid w:val="2C5628ED"/>
     <w:multiLevelType w:val="hybridMultilevel"/>
@@ -2821,7 +2081,7 @@
 </file>
 
 <file path=word/styles.xml><?xml version="1.0" encoding="utf-8"?>
-<w:styles xmlns:mc="http://schemas.openxmlformats.org/markup-compatibility/2006" xmlns:r="http://schemas.openxmlformats.org/officeDocument/2006/relationships" xmlns:w="http://schemas.openxmlformats.org/wordprocessingml/2006/main" xmlns:w14="http://schemas.microsoft.com/office/word/2010/wordml" xmlns:w15="http://schemas.microsoft.com/office/word/2012/wordml" xmlns:w16se="http://schemas.microsoft.com/office/word/2015/wordml/symex" mc:Ignorable="w14 w15 w16se">
+<w:styles xmlns:mc="http://schemas.openxmlformats.org/markup-compatibility/2006" xmlns:r="http://schemas.openxmlformats.org/officeDocument/2006/relationships" xmlns:w="http://schemas.openxmlformats.org/wordprocessingml/2006/main" xmlns:w14="http://schemas.microsoft.com/office/word/2010/wordml" xmlns:w15="http://schemas.microsoft.com/office/word/2012/wordml" mc:Ignorable="w14 w15">
   <w:docDefaults>
     <w:rPrDefault>
       <w:rPr>
@@ -2837,7 +2097,7 @@
       </w:pPr>
     </w:pPrDefault>
   </w:docDefaults>
-  <w:latentStyles w:defLockedState="0" w:defUIPriority="99" w:defSemiHidden="0" w:defUnhideWhenUsed="0" w:defQFormat="0" w:count="372">
+  <w:latentStyles w:defLockedState="0" w:defUIPriority="99" w:defSemiHidden="0" w:defUnhideWhenUsed="0" w:defQFormat="0" w:count="371">
     <w:lsdException w:name="Normal" w:uiPriority="0" w:qFormat="1"/>
     <w:lsdException w:name="heading 1" w:uiPriority="0" w:qFormat="1"/>
     <w:lsdException w:name="heading 2" w:semiHidden="1" w:uiPriority="9" w:unhideWhenUsed="1" w:qFormat="1"/>
@@ -3209,7 +2469,6 @@
     <w:lsdException w:name="List Table 5 Dark Accent 6" w:uiPriority="50"/>
     <w:lsdException w:name="List Table 6 Colorful Accent 6" w:uiPriority="51"/>
     <w:lsdException w:name="List Table 7 Colorful Accent 6" w:uiPriority="52"/>
-    <w:lsdException w:name="Mention" w:semiHidden="1" w:unhideWhenUsed="1"/>
   </w:latentStyles>
   <w:style w:type="paragraph" w:default="1" w:styleId="Normal">
     <w:name w:val="Normal"/>

</xml_diff>